<commit_message>
final submission of col assignment
</commit_message>
<xml_diff>
--- a/Long assignment - GITHUB MODEL/Readme.docx
+++ b/Long assignment - GITHUB MODEL/Readme.docx
@@ -46,7 +46,19 @@
         <w:t xml:space="preserve">. </w:t>
       </w:r>
       <w:r>
-        <w:t xml:space="preserve"> It provides functionality for creating and managing files, taking snapshots, updating content, rolling back to earlier versions, and tracking file history. The design integrates multiple data structures—trees for organizing versions, heaps for efficiently retrieving </w:t>
+        <w:t xml:space="preserve"> It provides functionality for creating and managing files, taking snapshots, updating content, rolling back to earlier versions, and tracking file history. The design </w:t>
+      </w:r>
+      <w:r>
+        <w:t xml:space="preserve">uses </w:t>
+      </w:r>
+      <w:r>
+        <w:t>multiple data structures</w:t>
+      </w:r>
+      <w:r>
+        <w:t xml:space="preserve"> such as </w:t>
+      </w:r>
+      <w:r>
+        <w:t xml:space="preserve">trees for organizing versions, heaps for retrieving </w:t>
       </w:r>
       <w:r>
         <w:t xml:space="preserve">files having largest version count </w:t>
@@ -57,7 +69,13 @@
     </w:p>
     <w:p>
       <w:r>
-        <w:t>The system is organized into modular components:</w:t>
+        <w:t>The system is organized int</w:t>
+      </w:r>
+      <w:r>
+        <w:t xml:space="preserve">o multiple files </w:t>
+      </w:r>
+      <w:r>
+        <w:t>:</w:t>
       </w:r>
     </w:p>
     <w:p>
@@ -101,7 +119,7 @@
       </w:r>
       <w:proofErr w:type="spellEnd"/>
       <w:r>
-        <w:t>) and manages file metadata, content, and version details.</w:t>
+        <w:t>) and manages file data, content, and version details.</w:t>
       </w:r>
     </w:p>
     <w:p>
@@ -187,23 +205,116 @@
           <w:b/>
           <w:bCs/>
         </w:rPr>
-        <w:t>mainfunction.cpp, mainfunction2.cpp, and mainfunction4.cpp</w:t>
+        <w:t>mainfunction4.cpp</w:t>
       </w:r>
       <w:r>
         <w:t xml:space="preserve"> serve as drivers for testing and demonstrating different functionalities.</w:t>
       </w:r>
       <w:r>
-        <w:t xml:space="preserve"> The </w:t>
+        <w:t xml:space="preserve"> </w:t>
+      </w:r>
+      <w:r>
+        <w:rPr>
+          <w:b/>
+          <w:bCs/>
+        </w:rPr>
+        <w:t xml:space="preserve">The </w:t>
       </w:r>
       <w:proofErr w:type="spellStart"/>
       <w:r>
-        <w:t>mainfu</w:t>
+        <w:rPr>
+          <w:b/>
+          <w:bCs/>
+        </w:rPr>
+        <w:t>main</w:t>
+      </w:r>
+      <w:r>
+        <w:rPr>
+          <w:b/>
+          <w:bCs/>
+        </w:rPr>
+        <w:t>function</w:t>
       </w:r>
       <w:proofErr w:type="spellEnd"/>
-    </w:p>
-    <w:p>
-      <w:r>
-        <w:t>Overall, the project demonstrates how fundamental data structures can be applied to build a functional, modular version control system that mirrors the core ideas behind GitHub.</w:t>
+      <w:r>
+        <w:rPr>
+          <w:b/>
+          <w:bCs/>
+        </w:rPr>
+        <w:t xml:space="preserve"> also contains layout for inputs. The program will run only on a specific type (layout) of input . The instructions for that are in the </w:t>
+      </w:r>
+      <w:proofErr w:type="spellStart"/>
+      <w:r>
+        <w:rPr>
+          <w:b/>
+          <w:bCs/>
+        </w:rPr>
+        <w:t>mainfunction</w:t>
+      </w:r>
+      <w:proofErr w:type="spellEnd"/>
+      <w:r>
+        <w:rPr>
+          <w:b/>
+          <w:bCs/>
+        </w:rPr>
+        <w:t xml:space="preserve">. </w:t>
+      </w:r>
+      <w:r>
+        <w:rPr>
+          <w:b/>
+          <w:bCs/>
+        </w:rPr>
+        <w:t xml:space="preserve">It is assumed that user will enter correct inputs only. Example : </w:t>
+      </w:r>
+      <w:r>
+        <w:rPr>
+          <w:b/>
+          <w:bCs/>
+        </w:rPr>
+        <w:br/>
+        <w:t xml:space="preserve">if user has created 2 files and then asks for Biggest 3, then code might not </w:t>
+      </w:r>
+      <w:r>
+        <w:rPr>
+          <w:b/>
+          <w:bCs/>
+        </w:rPr>
+        <w:t xml:space="preserve">run </w:t>
+      </w:r>
+      <w:r>
+        <w:rPr>
+          <w:b/>
+          <w:bCs/>
+        </w:rPr>
+        <w:t>correct</w:t>
+      </w:r>
+      <w:r>
+        <w:rPr>
+          <w:b/>
+          <w:bCs/>
+        </w:rPr>
+        <w:t>ly</w:t>
+      </w:r>
+      <w:r>
+        <w:rPr>
+          <w:b/>
+          <w:bCs/>
+        </w:rPr>
+        <w:t xml:space="preserve">. </w:t>
+      </w:r>
+    </w:p>
+    <w:p>
+      <w:r>
+        <w:t>Overall, the project demonstrates how fundamental data structures can be applied to build a functional</w:t>
+      </w:r>
+      <w:r>
+        <w:t xml:space="preserve"> </w:t>
+      </w:r>
+      <w:r>
+        <w:t>version control system</w:t>
+      </w:r>
+      <w:r>
+        <w:t>.</w:t>
       </w:r>
     </w:p>
     <w:p>
@@ -227,17 +338,12 @@
         </w:numPr>
       </w:pPr>
       <w:proofErr w:type="spellStart"/>
-      <w:proofErr w:type="gramStart"/>
       <w:r>
         <w:t>createFile</w:t>
       </w:r>
       <w:proofErr w:type="spellEnd"/>
       <w:r>
-        <w:t>(</w:t>
-      </w:r>
-      <w:proofErr w:type="gramEnd"/>
-      <w:r>
-        <w:t>) – Creates a new file entry in the system.</w:t>
+        <w:t>() – Creates a new file entry in the system.</w:t>
       </w:r>
     </w:p>
     <w:p>
@@ -247,13 +353,8 @@
           <w:numId w:val="2"/>
         </w:numPr>
       </w:pPr>
-      <w:proofErr w:type="gramStart"/>
-      <w:r>
-        <w:t>read(</w:t>
-      </w:r>
-      <w:proofErr w:type="gramEnd"/>
-      <w:r>
-        <w:t>) – Reads the contents of a file.</w:t>
+      <w:r>
+        <w:t>read() – Reads the contents of a file.</w:t>
       </w:r>
     </w:p>
     <w:p>
@@ -263,13 +364,8 @@
           <w:numId w:val="2"/>
         </w:numPr>
       </w:pPr>
-      <w:proofErr w:type="gramStart"/>
-      <w:r>
-        <w:t>insert(</w:t>
-      </w:r>
-      <w:proofErr w:type="gramEnd"/>
-      <w:r>
-        <w:t>) – Inserts new content into a file.</w:t>
+      <w:r>
+        <w:t>insert() – Inserts new content into a file.</w:t>
       </w:r>
     </w:p>
     <w:p>
@@ -279,13 +375,8 @@
           <w:numId w:val="2"/>
         </w:numPr>
       </w:pPr>
-      <w:proofErr w:type="gramStart"/>
-      <w:r>
-        <w:t>update(</w:t>
-      </w:r>
-      <w:proofErr w:type="gramEnd"/>
-      <w:r>
-        <w:t>) – Updates existing file content.</w:t>
+      <w:r>
+        <w:t>update() – Updates existing file content.</w:t>
       </w:r>
     </w:p>
     <w:p>
@@ -295,13 +386,14 @@
           <w:numId w:val="2"/>
         </w:numPr>
       </w:pPr>
-      <w:proofErr w:type="gramStart"/>
-      <w:r>
-        <w:t>snapshot(</w:t>
-      </w:r>
-      <w:proofErr w:type="gramEnd"/>
-      <w:r>
-        <w:t>) – Captures the current state of a file (like a commit).</w:t>
+      <w:r>
+        <w:t>snapshot() – Captures the current state of a file (like a commit).</w:t>
+      </w:r>
+      <w:r>
+        <w:t xml:space="preserve"> </w:t>
+      </w:r>
+      <w:r>
+        <w:t xml:space="preserve">Note that snapshotting same file twice merely changes the message and timestamp of snapshot. </w:t>
       </w:r>
     </w:p>
     <w:p>
@@ -311,13 +403,9 @@
           <w:numId w:val="2"/>
         </w:numPr>
       </w:pPr>
-      <w:proofErr w:type="gramStart"/>
-      <w:r>
-        <w:t>rollback(</w:t>
-      </w:r>
-      <w:proofErr w:type="gramEnd"/>
-      <w:r>
-        <w:t>) – Reverts a file back to a previous version.</w:t>
+      <w:r>
+        <w:lastRenderedPageBreak/>
+        <w:t>rollback() – Reverts a file back to a previous version.</w:t>
       </w:r>
     </w:p>
     <w:p>
@@ -327,13 +415,11 @@
           <w:numId w:val="2"/>
         </w:numPr>
       </w:pPr>
-      <w:proofErr w:type="gramStart"/>
-      <w:r>
-        <w:t>history(</w:t>
-      </w:r>
-      <w:proofErr w:type="gramEnd"/>
-      <w:r>
-        <w:t>) – Displays the version history of a file.</w:t>
+      <w:r>
+        <w:t>history() – Displays the version history of a file.</w:t>
+      </w:r>
+      <w:r>
+        <w:t xml:space="preserve"> The time stamp </w:t>
       </w:r>
     </w:p>
     <w:p>
@@ -343,7 +429,6 @@
     </w:p>
     <w:p>
       <w:r>
-        <w:lastRenderedPageBreak/>
         <w:pict w14:anchorId="6D76222D">
           <v:rect id="_x0000_i1025" style="width:0;height:1.5pt" o:hralign="center" o:hrstd="t" o:hr="t" fillcolor="#a0a0a0" stroked="f"/>
         </w:pict>
@@ -433,17 +518,12 @@
         </w:numPr>
       </w:pPr>
       <w:proofErr w:type="spellStart"/>
-      <w:proofErr w:type="gramStart"/>
       <w:r>
         <w:t>commitsnapshot</w:t>
       </w:r>
       <w:proofErr w:type="spellEnd"/>
       <w:r>
-        <w:t>(</w:t>
-      </w:r>
-      <w:proofErr w:type="gramEnd"/>
-      <w:r>
-        <w:t>) – Saves a new snapshot of a file.</w:t>
+        <w:t>() – Saves a new snapshot of a file.</w:t>
       </w:r>
     </w:p>
     <w:p>
@@ -453,21 +533,8 @@
           <w:numId w:val="3"/>
         </w:numPr>
       </w:pPr>
-      <w:proofErr w:type="gramStart"/>
-      <w:r>
-        <w:t>status(</w:t>
-      </w:r>
-      <w:proofErr w:type="gramEnd"/>
-      <w:r>
-        <w:t xml:space="preserve">) – Returns the </w:t>
-      </w:r>
-      <w:proofErr w:type="gramStart"/>
-      <w:r>
-        <w:t>current status</w:t>
-      </w:r>
-      <w:proofErr w:type="gramEnd"/>
-      <w:r>
-        <w:t xml:space="preserve"> of a file.</w:t>
+      <w:r>
+        <w:t>status() – Returns the current status of a file.</w:t>
       </w:r>
     </w:p>
     <w:p>
@@ -479,19 +546,11 @@
       </w:pPr>
       <w:proofErr w:type="spellStart"/>
       <w:r>
-        <w:t>get_version_</w:t>
-      </w:r>
-      <w:proofErr w:type="gramStart"/>
-      <w:r>
-        <w:t>id</w:t>
+        <w:t>get_version_id</w:t>
       </w:r>
       <w:proofErr w:type="spellEnd"/>
       <w:r>
-        <w:t>(</w:t>
-      </w:r>
-      <w:proofErr w:type="gramEnd"/>
-      <w:r>
-        <w:t>) – Retrieves the version identifier of a file.</w:t>
+        <w:t>() – Retrieves the version identifier of a file.</w:t>
       </w:r>
     </w:p>
     <w:p>
@@ -503,19 +562,11 @@
       </w:pPr>
       <w:proofErr w:type="spellStart"/>
       <w:r>
-        <w:t>get_</w:t>
-      </w:r>
-      <w:proofErr w:type="gramStart"/>
-      <w:r>
-        <w:t>content</w:t>
+        <w:t>get_content</w:t>
       </w:r>
       <w:proofErr w:type="spellEnd"/>
       <w:r>
-        <w:t>(</w:t>
-      </w:r>
-      <w:proofErr w:type="gramEnd"/>
-      <w:r>
-        <w:t>) – Gets the current file content.</w:t>
+        <w:t>() – Gets the current file content.</w:t>
       </w:r>
     </w:p>
     <w:p>
@@ -527,19 +578,11 @@
       </w:pPr>
       <w:proofErr w:type="spellStart"/>
       <w:r>
-        <w:t>change_</w:t>
-      </w:r>
-      <w:proofErr w:type="gramStart"/>
-      <w:r>
-        <w:t>content</w:t>
+        <w:t>change_content</w:t>
       </w:r>
       <w:proofErr w:type="spellEnd"/>
       <w:r>
-        <w:t>(</w:t>
-      </w:r>
-      <w:proofErr w:type="gramEnd"/>
-      <w:r>
-        <w:t>) – Modifies the file’s content.</w:t>
+        <w:t>() – Modifies the file’s content.</w:t>
       </w:r>
     </w:p>
     <w:p>
@@ -551,19 +594,11 @@
       </w:pPr>
       <w:proofErr w:type="spellStart"/>
       <w:r>
-        <w:t>get_snapshot_</w:t>
-      </w:r>
-      <w:proofErr w:type="gramStart"/>
-      <w:r>
-        <w:t>time</w:t>
+        <w:t>get_snapshot_time</w:t>
       </w:r>
       <w:proofErr w:type="spellEnd"/>
       <w:r>
-        <w:t>(</w:t>
-      </w:r>
-      <w:proofErr w:type="gramEnd"/>
-      <w:r>
-        <w:t>) – Returns the time a snapshot was created.</w:t>
+        <w:t>() – Returns the time a snapshot was created.</w:t>
       </w:r>
     </w:p>
     <w:p>
@@ -575,19 +610,11 @@
       </w:pPr>
       <w:proofErr w:type="spellStart"/>
       <w:r>
-        <w:t>get_created_</w:t>
-      </w:r>
-      <w:proofErr w:type="gramStart"/>
-      <w:r>
-        <w:t>time</w:t>
+        <w:t>get_created_time</w:t>
       </w:r>
       <w:proofErr w:type="spellEnd"/>
       <w:r>
-        <w:t>(</w:t>
-      </w:r>
-      <w:proofErr w:type="gramEnd"/>
-      <w:r>
-        <w:t>) – Returns the file creation time.</w:t>
+        <w:t>() – Returns the file creation time.</w:t>
       </w:r>
     </w:p>
     <w:p>
@@ -598,33 +625,12 @@
         </w:numPr>
       </w:pPr>
       <w:proofErr w:type="spellStart"/>
-      <w:proofErr w:type="gramStart"/>
       <w:r>
         <w:t>getname</w:t>
       </w:r>
       <w:proofErr w:type="spellEnd"/>
       <w:r>
-        <w:t>(</w:t>
-      </w:r>
-      <w:proofErr w:type="gramEnd"/>
-      <w:r>
-        <w:t>) – Retrieves the file’s name.</w:t>
-      </w:r>
-    </w:p>
-    <w:p>
-      <w:pPr>
-        <w:numPr>
-          <w:ilvl w:val="1"/>
-          <w:numId w:val="3"/>
-        </w:numPr>
-      </w:pPr>
-      <w:proofErr w:type="gramStart"/>
-      <w:r>
-        <w:t>read(</w:t>
-      </w:r>
-      <w:proofErr w:type="gramEnd"/>
-      <w:r>
-        <w:t>) – Loads file structure or metadata.</w:t>
+        <w:t>() – Retrieves the file’s name.</w:t>
       </w:r>
     </w:p>
     <w:p>
@@ -707,6 +713,17 @@
       <w:r>
         <w:t xml:space="preserve"> – Manages a heap that sorts files based on version count.</w:t>
       </w:r>
+      <w:r>
+        <w:t xml:space="preserve"> The versions include snapshotted as well as </w:t>
+      </w:r>
+      <w:proofErr w:type="spellStart"/>
+      <w:r>
+        <w:t>non snapshotted</w:t>
+      </w:r>
+      <w:proofErr w:type="spellEnd"/>
+      <w:r>
+        <w:t xml:space="preserve"> versions . </w:t>
+      </w:r>
     </w:p>
     <w:p>
       <w:pPr>
@@ -734,17 +751,12 @@
         </w:numPr>
       </w:pPr>
       <w:proofErr w:type="spellStart"/>
-      <w:proofErr w:type="gramStart"/>
       <w:r>
         <w:t>addFile</w:t>
       </w:r>
       <w:proofErr w:type="spellEnd"/>
       <w:r>
-        <w:t>(</w:t>
-      </w:r>
-      <w:proofErr w:type="gramEnd"/>
-      <w:r>
-        <w:t>) – Inserts a file into the heap.</w:t>
+        <w:t>() – Inserts a file into the heap.</w:t>
       </w:r>
     </w:p>
     <w:p>
@@ -755,17 +767,12 @@
         </w:numPr>
       </w:pPr>
       <w:proofErr w:type="spellStart"/>
-      <w:proofErr w:type="gramStart"/>
       <w:r>
         <w:t>recentFiles</w:t>
       </w:r>
       <w:proofErr w:type="spellEnd"/>
       <w:r>
-        <w:t>(</w:t>
-      </w:r>
-      <w:proofErr w:type="gramEnd"/>
-      <w:r>
-        <w:t>) – Retrieves the most recently edited files.</w:t>
+        <w:t>() – Retrieves the most recently edited files.</w:t>
       </w:r>
     </w:p>
     <w:p>
@@ -777,35 +784,19 @@
       </w:pPr>
       <w:proofErr w:type="spellStart"/>
       <w:r>
-        <w:t>heapify_time_</w:t>
-      </w:r>
-      <w:proofErr w:type="gramStart"/>
-      <w:r>
-        <w:t>down</w:t>
+        <w:t>heapify_time_down</w:t>
       </w:r>
       <w:proofErr w:type="spellEnd"/>
       <w:r>
-        <w:t>(</w:t>
-      </w:r>
-      <w:proofErr w:type="gramEnd"/>
-      <w:r>
-        <w:t xml:space="preserve">) / </w:t>
+        <w:t xml:space="preserve">() / </w:t>
       </w:r>
       <w:proofErr w:type="spellStart"/>
       <w:r>
-        <w:t>heapify_time_</w:t>
-      </w:r>
-      <w:proofErr w:type="gramStart"/>
-      <w:r>
-        <w:t>up</w:t>
+        <w:t>heapify_time_up</w:t>
       </w:r>
       <w:proofErr w:type="spellEnd"/>
       <w:r>
-        <w:t>(</w:t>
-      </w:r>
-      <w:proofErr w:type="gramEnd"/>
-      <w:r>
-        <w:t>) – Maintains heap order for time-based management.</w:t>
+        <w:t>() – Maintains heap order for time-based management.</w:t>
       </w:r>
     </w:p>
     <w:p>
@@ -817,19 +808,11 @@
       </w:pPr>
       <w:proofErr w:type="spellStart"/>
       <w:r>
-        <w:t>updateFile_</w:t>
-      </w:r>
-      <w:proofErr w:type="gramStart"/>
-      <w:r>
-        <w:t>time</w:t>
+        <w:t>updateFile_time</w:t>
       </w:r>
       <w:proofErr w:type="spellEnd"/>
       <w:r>
-        <w:t>(</w:t>
-      </w:r>
-      <w:proofErr w:type="gramEnd"/>
-      <w:r>
-        <w:t>) – Updates a file’s timestamp in the heap.</w:t>
+        <w:t>() – Updates a file’s timestamp in the heap.</w:t>
       </w:r>
     </w:p>
     <w:p>
@@ -840,17 +823,12 @@
         </w:numPr>
       </w:pPr>
       <w:proofErr w:type="spellStart"/>
-      <w:proofErr w:type="gramStart"/>
       <w:r>
         <w:t>removeFile</w:t>
       </w:r>
       <w:proofErr w:type="spellEnd"/>
       <w:r>
-        <w:t>(</w:t>
-      </w:r>
-      <w:proofErr w:type="gramEnd"/>
-      <w:r>
-        <w:t>) – Removes a file from the heap.</w:t>
+        <w:t>() – Removes a file from the heap.</w:t>
       </w:r>
     </w:p>
     <w:p>
@@ -861,17 +839,12 @@
         </w:numPr>
       </w:pPr>
       <w:proofErr w:type="spellStart"/>
-      <w:proofErr w:type="gramStart"/>
       <w:r>
         <w:t>biggestTrees</w:t>
       </w:r>
       <w:proofErr w:type="spellEnd"/>
       <w:r>
-        <w:t>(</w:t>
-      </w:r>
-      <w:proofErr w:type="gramEnd"/>
-      <w:r>
-        <w:t>) – Retrieves the files with the largest version trees.</w:t>
+        <w:t>() – Retrieves the files with the largest version trees.</w:t>
       </w:r>
     </w:p>
     <w:p>
@@ -883,35 +856,19 @@
       </w:pPr>
       <w:proofErr w:type="spellStart"/>
       <w:r>
-        <w:t>heapify_version_</w:t>
-      </w:r>
-      <w:proofErr w:type="gramStart"/>
-      <w:r>
-        <w:t>down</w:t>
+        <w:t>heapify_version_down</w:t>
       </w:r>
       <w:proofErr w:type="spellEnd"/>
       <w:r>
-        <w:t>(</w:t>
-      </w:r>
-      <w:proofErr w:type="gramEnd"/>
-      <w:r>
-        <w:t xml:space="preserve">) / </w:t>
+        <w:t xml:space="preserve">() / </w:t>
       </w:r>
       <w:proofErr w:type="spellStart"/>
       <w:r>
-        <w:t>heapify_version_</w:t>
-      </w:r>
-      <w:proofErr w:type="gramStart"/>
-      <w:r>
-        <w:t>up</w:t>
+        <w:t>heapify_version_up</w:t>
       </w:r>
       <w:proofErr w:type="spellEnd"/>
       <w:r>
-        <w:t>(</w:t>
-      </w:r>
-      <w:proofErr w:type="gramEnd"/>
-      <w:r>
-        <w:t>) – Maintains heap order for version-based management.</w:t>
+        <w:t>() – Maintains heap order for version-based management.</w:t>
       </w:r>
     </w:p>
     <w:p>
@@ -923,19 +880,11 @@
       </w:pPr>
       <w:proofErr w:type="spellStart"/>
       <w:r>
-        <w:t>updateFile_</w:t>
-      </w:r>
-      <w:proofErr w:type="gramStart"/>
-      <w:r>
-        <w:t>version</w:t>
+        <w:t>updateFile_version</w:t>
       </w:r>
       <w:proofErr w:type="spellEnd"/>
       <w:r>
-        <w:t>(</w:t>
-      </w:r>
-      <w:proofErr w:type="gramEnd"/>
-      <w:r>
-        <w:t>) – Updates a file’s version count in the heap.</w:t>
+        <w:t>() – Updates a file’s version count in the heap.</w:t>
       </w:r>
     </w:p>
     <w:p>
@@ -991,6 +940,9 @@
       <w:r>
         <w:t xml:space="preserve"> – Maps file names to their corresponding file objects.</w:t>
       </w:r>
+      <w:r>
+        <w:t xml:space="preserve"> Uses HashMap based implementation. </w:t>
+      </w:r>
     </w:p>
     <w:p>
       <w:pPr>
@@ -1005,7 +957,37 @@
       </w:r>
       <w:proofErr w:type="spellEnd"/>
       <w:r>
-        <w:t xml:space="preserve"> – Maps version numbers to file objects.</w:t>
+        <w:t xml:space="preserve"> – Maps version numbers to file </w:t>
+      </w:r>
+      <w:r>
+        <w:t>objects.</w:t>
+      </w:r>
+      <w:r>
+        <w:t xml:space="preserve"> </w:t>
+      </w:r>
+      <w:r>
+        <w:t>Uses simple</w:t>
+      </w:r>
+      <w:r>
+        <w:t xml:space="preserve"> vector for implementation.</w:t>
+      </w:r>
+    </w:p>
+    <w:p>
+      <w:pPr>
+        <w:numPr>
+          <w:ilvl w:val="0"/>
+          <w:numId w:val="5"/>
+        </w:numPr>
+      </w:pPr>
+      <w:r>
+        <w:rPr>
+          <w:b/>
+          <w:bCs/>
+        </w:rPr>
+        <w:t>Functions</w:t>
+      </w:r>
+      <w:r>
+        <w:t>:</w:t>
       </w:r>
     </w:p>
     <w:p>
@@ -1015,31 +997,8 @@
           <w:numId w:val="5"/>
         </w:numPr>
       </w:pPr>
-      <w:proofErr w:type="spellStart"/>
-      <w:r>
-        <w:t>TreeNode</w:t>
-      </w:r>
-      <w:proofErr w:type="spellEnd"/>
-      <w:r>
-        <w:t xml:space="preserve"> and File – Defined here as supporting structures.</w:t>
-      </w:r>
-    </w:p>
-    <w:p>
-      <w:pPr>
-        <w:numPr>
-          <w:ilvl w:val="0"/>
-          <w:numId w:val="5"/>
-        </w:numPr>
-      </w:pPr>
-      <w:r>
-        <w:rPr>
-          <w:b/>
-          <w:bCs/>
-        </w:rPr>
-        <w:t>Functions</w:t>
-      </w:r>
-      <w:r>
-        <w:t>:</w:t>
+      <w:r>
+        <w:t>insert() – Inserts files or versions into the map.</w:t>
       </w:r>
     </w:p>
     <w:p>
@@ -1049,13 +1008,13 @@
           <w:numId w:val="5"/>
         </w:numPr>
       </w:pPr>
-      <w:proofErr w:type="gramStart"/>
-      <w:r>
-        <w:t>insert(</w:t>
-      </w:r>
-      <w:proofErr w:type="gramEnd"/>
-      <w:r>
-        <w:t>) – Inserts files or versions into the map.</w:t>
+      <w:proofErr w:type="spellStart"/>
+      <w:r>
+        <w:t>get_size</w:t>
+      </w:r>
+      <w:proofErr w:type="spellEnd"/>
+      <w:r>
+        <w:t>() – Returns the size of the map.</w:t>
       </w:r>
     </w:p>
     <w:p>
@@ -1067,19 +1026,11 @@
       </w:pPr>
       <w:proofErr w:type="spellStart"/>
       <w:r>
-        <w:t>get_</w:t>
-      </w:r>
-      <w:proofErr w:type="gramStart"/>
-      <w:r>
-        <w:t>size</w:t>
+        <w:t>hashFunction</w:t>
       </w:r>
       <w:proofErr w:type="spellEnd"/>
       <w:r>
-        <w:t>(</w:t>
-      </w:r>
-      <w:proofErr w:type="gramEnd"/>
-      <w:r>
-        <w:t>) – Returns the size of the map.</w:t>
+        <w:t>() – Generates hash values for efficient indexing.</w:t>
       </w:r>
     </w:p>
     <w:p>
@@ -1089,36 +1040,444 @@
           <w:numId w:val="5"/>
         </w:numPr>
       </w:pPr>
+      <w:r>
+        <w:t>rehash() – Resizes and reorganizes the map when load factor exceeds limits.</w:t>
+      </w:r>
+    </w:p>
+    <w:p/>
+    <w:p>
+      <w:pPr>
+        <w:rPr>
+          <w:b/>
+          <w:bCs/>
+        </w:rPr>
+      </w:pPr>
+      <w:r>
+        <w:rPr>
+          <w:b/>
+          <w:bCs/>
+        </w:rPr>
+        <w:t>Usage Guide</w:t>
+      </w:r>
+    </w:p>
+    <w:p>
+      <w:r>
+        <w:t xml:space="preserve">This program is a simple </w:t>
+      </w:r>
+      <w:r>
+        <w:rPr>
+          <w:b/>
+          <w:bCs/>
+        </w:rPr>
+        <w:t>file version management system</w:t>
+      </w:r>
+      <w:r>
+        <w:t xml:space="preserve"> that allows users to create files, edit them, and maintain multiple versions through snapshots. The user interacts with the program by typing commands into the console.</w:t>
+      </w:r>
+    </w:p>
+    <w:p>
+      <w:pPr>
+        <w:rPr>
+          <w:b/>
+          <w:bCs/>
+        </w:rPr>
+      </w:pPr>
+      <w:r>
+        <w:rPr>
+          <w:b/>
+          <w:bCs/>
+        </w:rPr>
+        <w:t>Features / Commands</w:t>
+      </w:r>
+    </w:p>
+    <w:p>
+      <w:pPr>
+        <w:numPr>
+          <w:ilvl w:val="0"/>
+          <w:numId w:val="6"/>
+        </w:numPr>
+      </w:pPr>
+      <w:r>
+        <w:rPr>
+          <w:b/>
+          <w:bCs/>
+        </w:rPr>
+        <w:t>CREATE &lt;filename&gt; [content]</w:t>
+      </w:r>
+      <w:r>
+        <w:t xml:space="preserve"> </w:t>
+      </w:r>
+      <w:r>
+        <w:t>:</w:t>
+      </w:r>
+      <w:r>
+        <w:t xml:space="preserve"> Creates a new file with optional initial content.</w:t>
+      </w:r>
+    </w:p>
+    <w:p>
+      <w:pPr>
+        <w:numPr>
+          <w:ilvl w:val="0"/>
+          <w:numId w:val="6"/>
+        </w:numPr>
+      </w:pPr>
+      <w:r>
+        <w:rPr>
+          <w:b/>
+          <w:bCs/>
+        </w:rPr>
+        <w:t>READ &lt;filename&gt;</w:t>
+      </w:r>
+      <w:r>
+        <w:t xml:space="preserve"> </w:t>
+      </w:r>
+      <w:r>
+        <w:t xml:space="preserve">: </w:t>
+      </w:r>
+      <w:r>
+        <w:t>Displays the current content of the given file.</w:t>
+      </w:r>
+    </w:p>
+    <w:p>
+      <w:pPr>
+        <w:numPr>
+          <w:ilvl w:val="0"/>
+          <w:numId w:val="6"/>
+        </w:numPr>
+      </w:pPr>
+      <w:r>
+        <w:rPr>
+          <w:b/>
+          <w:bCs/>
+        </w:rPr>
+        <w:t>INSERT &lt;filename&gt; &lt;</w:t>
+      </w:r>
       <w:proofErr w:type="spellStart"/>
-      <w:proofErr w:type="gramStart"/>
-      <w:r>
-        <w:t>hashFunction</w:t>
+      <w:r>
+        <w:rPr>
+          <w:b/>
+          <w:bCs/>
+        </w:rPr>
+        <w:t>extra_content</w:t>
       </w:r>
       <w:proofErr w:type="spellEnd"/>
       <w:r>
-        <w:t>(</w:t>
-      </w:r>
-      <w:proofErr w:type="gramEnd"/>
-      <w:r>
-        <w:t>) – Generates hash values for efficient indexing.</w:t>
-      </w:r>
-    </w:p>
-    <w:p>
-      <w:pPr>
-        <w:numPr>
-          <w:ilvl w:val="1"/>
-          <w:numId w:val="5"/>
-        </w:numPr>
-      </w:pPr>
-      <w:proofErr w:type="gramStart"/>
-      <w:r>
-        <w:t>rehash(</w:t>
-      </w:r>
-      <w:proofErr w:type="gramEnd"/>
-      <w:r>
-        <w:t>) – Resizes and reorganizes the map when load factor exceeds limits.</w:t>
-      </w:r>
-    </w:p>
+        <w:rPr>
+          <w:b/>
+          <w:bCs/>
+        </w:rPr>
+        <w:t>&gt;</w:t>
+      </w:r>
+      <w:r>
+        <w:t xml:space="preserve"> </w:t>
+      </w:r>
+      <w:r>
+        <w:t xml:space="preserve">: </w:t>
+      </w:r>
+      <w:r>
+        <w:t xml:space="preserve"> Appends new content to the file.</w:t>
+      </w:r>
+    </w:p>
+    <w:p>
+      <w:pPr>
+        <w:numPr>
+          <w:ilvl w:val="0"/>
+          <w:numId w:val="6"/>
+        </w:numPr>
+      </w:pPr>
+      <w:r>
+        <w:rPr>
+          <w:b/>
+          <w:bCs/>
+        </w:rPr>
+        <w:t>UPDATE &lt;filename&gt; &lt;</w:t>
+      </w:r>
+      <w:proofErr w:type="spellStart"/>
+      <w:r>
+        <w:rPr>
+          <w:b/>
+          <w:bCs/>
+        </w:rPr>
+        <w:t>new_content</w:t>
+      </w:r>
+      <w:proofErr w:type="spellEnd"/>
+      <w:r>
+        <w:rPr>
+          <w:b/>
+          <w:bCs/>
+        </w:rPr>
+        <w:t>&gt;</w:t>
+      </w:r>
+      <w:r>
+        <w:t xml:space="preserve"> </w:t>
+      </w:r>
+      <w:r>
+        <w:t xml:space="preserve">: </w:t>
+      </w:r>
+      <w:r>
+        <w:t xml:space="preserve"> Replaces the file’s content with new content.</w:t>
+      </w:r>
+    </w:p>
+    <w:p>
+      <w:pPr>
+        <w:numPr>
+          <w:ilvl w:val="0"/>
+          <w:numId w:val="6"/>
+        </w:numPr>
+      </w:pPr>
+      <w:r>
+        <w:rPr>
+          <w:b/>
+          <w:bCs/>
+        </w:rPr>
+        <w:t>SNAPSHOT &lt;filename&gt; [message]</w:t>
+      </w:r>
+      <w:r>
+        <w:t xml:space="preserve"> </w:t>
+      </w:r>
+      <w:r>
+        <w:t xml:space="preserve">: </w:t>
+      </w:r>
+      <w:r>
+        <w:t xml:space="preserve"> Creates a snapshot (like a commit) of the file with a message.</w:t>
+      </w:r>
+    </w:p>
+    <w:p>
+      <w:pPr>
+        <w:numPr>
+          <w:ilvl w:val="0"/>
+          <w:numId w:val="6"/>
+        </w:numPr>
+      </w:pPr>
+      <w:r>
+        <w:rPr>
+          <w:b/>
+          <w:bCs/>
+        </w:rPr>
+        <w:t>ROLLBACK &lt;filename&gt; &lt;</w:t>
+      </w:r>
+      <w:proofErr w:type="spellStart"/>
+      <w:r>
+        <w:rPr>
+          <w:b/>
+          <w:bCs/>
+        </w:rPr>
+        <w:t>version_id</w:t>
+      </w:r>
+      <w:proofErr w:type="spellEnd"/>
+      <w:r>
+        <w:rPr>
+          <w:b/>
+          <w:bCs/>
+        </w:rPr>
+        <w:t>&gt;</w:t>
+      </w:r>
+      <w:r>
+        <w:t xml:space="preserve"> </w:t>
+      </w:r>
+      <w:r>
+        <w:t xml:space="preserve">: </w:t>
+      </w:r>
+      <w:r>
+        <w:t xml:space="preserve"> Rolls back the file to a previous version by version ID.</w:t>
+      </w:r>
+    </w:p>
+    <w:p>
+      <w:pPr>
+        <w:numPr>
+          <w:ilvl w:val="0"/>
+          <w:numId w:val="6"/>
+        </w:numPr>
+      </w:pPr>
+      <w:r>
+        <w:rPr>
+          <w:b/>
+          <w:bCs/>
+        </w:rPr>
+        <w:t>HISTORY &lt;filename&gt;</w:t>
+      </w:r>
+      <w:r>
+        <w:t xml:space="preserve"> </w:t>
+      </w:r>
+      <w:r>
+        <w:t xml:space="preserve">: </w:t>
+      </w:r>
+      <w:r>
+        <w:t>Shows all snapshots of the file with version ID, content, message, and timestamp.</w:t>
+      </w:r>
+      <w:r>
+        <w:t xml:space="preserve"> Time stamp is shown in the local time of the users machine . </w:t>
+      </w:r>
+    </w:p>
+    <w:p>
+      <w:pPr>
+        <w:numPr>
+          <w:ilvl w:val="0"/>
+          <w:numId w:val="6"/>
+        </w:numPr>
+      </w:pPr>
+      <w:r>
+        <w:rPr>
+          <w:b/>
+          <w:bCs/>
+        </w:rPr>
+        <w:t>RECENT</w:t>
+      </w:r>
+      <w:r>
+        <w:rPr>
+          <w:b/>
+          <w:bCs/>
+        </w:rPr>
+        <w:t>_FILES</w:t>
+      </w:r>
+      <w:r>
+        <w:rPr>
+          <w:b/>
+          <w:bCs/>
+        </w:rPr>
+        <w:t xml:space="preserve"> &lt;n&gt;</w:t>
+      </w:r>
+      <w:r>
+        <w:t xml:space="preserve"> </w:t>
+      </w:r>
+      <w:r>
+        <w:t xml:space="preserve">: </w:t>
+      </w:r>
+      <w:r>
+        <w:t xml:space="preserve"> Displays the n most recently edited files.</w:t>
+      </w:r>
+      <w:r>
+        <w:rPr>
+          <w:b/>
+          <w:bCs/>
+        </w:rPr>
+        <w:t xml:space="preserve"> </w:t>
+      </w:r>
+      <w:r>
+        <w:rPr>
+          <w:b/>
+          <w:bCs/>
+        </w:rPr>
+        <w:t xml:space="preserve">Note: If the time interval between two consecutive inputs is shorter than the resolution provided by the </w:t>
+      </w:r>
+      <w:proofErr w:type="spellStart"/>
+      <w:r>
+        <w:rPr>
+          <w:b/>
+          <w:bCs/>
+        </w:rPr>
+        <w:t>ctime</w:t>
+      </w:r>
+      <w:proofErr w:type="spellEnd"/>
+      <w:r>
+        <w:rPr>
+          <w:b/>
+          <w:bCs/>
+        </w:rPr>
+        <w:t xml:space="preserve"> </w:t>
+      </w:r>
+      <w:r>
+        <w:rPr>
+          <w:b/>
+          <w:bCs/>
+        </w:rPr>
+        <w:t>l</w:t>
+      </w:r>
+      <w:r>
+        <w:rPr>
+          <w:b/>
+          <w:bCs/>
+        </w:rPr>
+        <w:t>ibrary, the program may produce incorrect results, as it will be unable to distinguish between the two recorded timestamps</w:t>
+      </w:r>
+      <w:r>
+        <w:t>.</w:t>
+      </w:r>
+    </w:p>
+    <w:p>
+      <w:pPr>
+        <w:numPr>
+          <w:ilvl w:val="0"/>
+          <w:numId w:val="6"/>
+        </w:numPr>
+        <w:rPr>
+          <w:b/>
+          <w:bCs/>
+        </w:rPr>
+      </w:pPr>
+      <w:r>
+        <w:rPr>
+          <w:b/>
+          <w:bCs/>
+        </w:rPr>
+        <w:t>BIGGEST</w:t>
+      </w:r>
+      <w:r>
+        <w:rPr>
+          <w:b/>
+          <w:bCs/>
+        </w:rPr>
+        <w:t>_TREES</w:t>
+      </w:r>
+      <w:r>
+        <w:rPr>
+          <w:b/>
+          <w:bCs/>
+        </w:rPr>
+        <w:t xml:space="preserve"> &lt;n&gt;</w:t>
+      </w:r>
+      <w:r>
+        <w:t xml:space="preserve"> </w:t>
+      </w:r>
+      <w:r>
+        <w:t xml:space="preserve">: </w:t>
+      </w:r>
+      <w:r>
+        <w:t xml:space="preserve"> Shows the n files with the largest number of versions (biggest version trees).</w:t>
+      </w:r>
+      <w:r>
+        <w:t xml:space="preserve"> </w:t>
+      </w:r>
+      <w:r>
+        <w:rPr>
+          <w:b/>
+          <w:bCs/>
+        </w:rPr>
+        <w:t xml:space="preserve">NOTE – The program might cause undefined behaviour if user has created k files only but commands BIGGEST_TREES &lt;N&gt; where N&gt;k. </w:t>
+      </w:r>
+      <w:r>
+        <w:rPr>
+          <w:b/>
+          <w:bCs/>
+        </w:rPr>
+        <w:t>In that case kill the terminal and run again.</w:t>
+      </w:r>
+    </w:p>
+    <w:p>
+      <w:pPr>
+        <w:numPr>
+          <w:ilvl w:val="0"/>
+          <w:numId w:val="6"/>
+        </w:numPr>
+      </w:pPr>
+      <w:r>
+        <w:rPr>
+          <w:b/>
+          <w:bCs/>
+        </w:rPr>
+        <w:t>END</w:t>
+      </w:r>
+      <w:r>
+        <w:t xml:space="preserve"> </w:t>
+      </w:r>
+      <w:r>
+        <w:t xml:space="preserve">: </w:t>
+      </w:r>
+      <w:r>
+        <w:t xml:space="preserve"> Ends the program and clears all stored data.</w:t>
+      </w:r>
+    </w:p>
+    <w:p/>
     <w:p/>
     <w:p/>
     <w:sectPr>
@@ -1402,6 +1761,155 @@
     </w:lvl>
   </w:abstractNum>
   <w:abstractNum w:abstractNumId="1" w15:restartNumberingAfterBreak="0">
+    <w:nsid w:val="19B568DF"/>
+    <w:multiLevelType w:val="multilevel"/>
+    <w:tmpl w:val="24EE46E8"/>
+    <w:lvl w:ilvl="0">
+      <w:start w:val="1"/>
+      <w:numFmt w:val="bullet"/>
+      <w:lvlText w:val=""/>
+      <w:lvlJc w:val="left"/>
+      <w:pPr>
+        <w:tabs>
+          <w:tab w:val="num" w:pos="720"/>
+        </w:tabs>
+        <w:ind w:left="720" w:hanging="360"/>
+      </w:pPr>
+      <w:rPr>
+        <w:rFonts w:ascii="Symbol" w:hAnsi="Symbol" w:hint="default"/>
+        <w:sz w:val="20"/>
+      </w:rPr>
+    </w:lvl>
+    <w:lvl w:ilvl="1" w:tentative="1">
+      <w:start w:val="1"/>
+      <w:numFmt w:val="bullet"/>
+      <w:lvlText w:val="o"/>
+      <w:lvlJc w:val="left"/>
+      <w:pPr>
+        <w:tabs>
+          <w:tab w:val="num" w:pos="1440"/>
+        </w:tabs>
+        <w:ind w:left="1440" w:hanging="360"/>
+      </w:pPr>
+      <w:rPr>
+        <w:rFonts w:ascii="Courier New" w:hAnsi="Courier New" w:hint="default"/>
+        <w:sz w:val="20"/>
+      </w:rPr>
+    </w:lvl>
+    <w:lvl w:ilvl="2" w:tentative="1">
+      <w:start w:val="1"/>
+      <w:numFmt w:val="bullet"/>
+      <w:lvlText w:val=""/>
+      <w:lvlJc w:val="left"/>
+      <w:pPr>
+        <w:tabs>
+          <w:tab w:val="num" w:pos="2160"/>
+        </w:tabs>
+        <w:ind w:left="2160" w:hanging="360"/>
+      </w:pPr>
+      <w:rPr>
+        <w:rFonts w:ascii="Wingdings" w:hAnsi="Wingdings" w:hint="default"/>
+        <w:sz w:val="20"/>
+      </w:rPr>
+    </w:lvl>
+    <w:lvl w:ilvl="3" w:tentative="1">
+      <w:start w:val="1"/>
+      <w:numFmt w:val="bullet"/>
+      <w:lvlText w:val=""/>
+      <w:lvlJc w:val="left"/>
+      <w:pPr>
+        <w:tabs>
+          <w:tab w:val="num" w:pos="2880"/>
+        </w:tabs>
+        <w:ind w:left="2880" w:hanging="360"/>
+      </w:pPr>
+      <w:rPr>
+        <w:rFonts w:ascii="Wingdings" w:hAnsi="Wingdings" w:hint="default"/>
+        <w:sz w:val="20"/>
+      </w:rPr>
+    </w:lvl>
+    <w:lvl w:ilvl="4" w:tentative="1">
+      <w:start w:val="1"/>
+      <w:numFmt w:val="bullet"/>
+      <w:lvlText w:val=""/>
+      <w:lvlJc w:val="left"/>
+      <w:pPr>
+        <w:tabs>
+          <w:tab w:val="num" w:pos="3600"/>
+        </w:tabs>
+        <w:ind w:left="3600" w:hanging="360"/>
+      </w:pPr>
+      <w:rPr>
+        <w:rFonts w:ascii="Wingdings" w:hAnsi="Wingdings" w:hint="default"/>
+        <w:sz w:val="20"/>
+      </w:rPr>
+    </w:lvl>
+    <w:lvl w:ilvl="5" w:tentative="1">
+      <w:start w:val="1"/>
+      <w:numFmt w:val="bullet"/>
+      <w:lvlText w:val=""/>
+      <w:lvlJc w:val="left"/>
+      <w:pPr>
+        <w:tabs>
+          <w:tab w:val="num" w:pos="4320"/>
+        </w:tabs>
+        <w:ind w:left="4320" w:hanging="360"/>
+      </w:pPr>
+      <w:rPr>
+        <w:rFonts w:ascii="Wingdings" w:hAnsi="Wingdings" w:hint="default"/>
+        <w:sz w:val="20"/>
+      </w:rPr>
+    </w:lvl>
+    <w:lvl w:ilvl="6" w:tentative="1">
+      <w:start w:val="1"/>
+      <w:numFmt w:val="bullet"/>
+      <w:lvlText w:val=""/>
+      <w:lvlJc w:val="left"/>
+      <w:pPr>
+        <w:tabs>
+          <w:tab w:val="num" w:pos="5040"/>
+        </w:tabs>
+        <w:ind w:left="5040" w:hanging="360"/>
+      </w:pPr>
+      <w:rPr>
+        <w:rFonts w:ascii="Wingdings" w:hAnsi="Wingdings" w:hint="default"/>
+        <w:sz w:val="20"/>
+      </w:rPr>
+    </w:lvl>
+    <w:lvl w:ilvl="7" w:tentative="1">
+      <w:start w:val="1"/>
+      <w:numFmt w:val="bullet"/>
+      <w:lvlText w:val=""/>
+      <w:lvlJc w:val="left"/>
+      <w:pPr>
+        <w:tabs>
+          <w:tab w:val="num" w:pos="5760"/>
+        </w:tabs>
+        <w:ind w:left="5760" w:hanging="360"/>
+      </w:pPr>
+      <w:rPr>
+        <w:rFonts w:ascii="Wingdings" w:hAnsi="Wingdings" w:hint="default"/>
+        <w:sz w:val="20"/>
+      </w:rPr>
+    </w:lvl>
+    <w:lvl w:ilvl="8" w:tentative="1">
+      <w:start w:val="1"/>
+      <w:numFmt w:val="bullet"/>
+      <w:lvlText w:val=""/>
+      <w:lvlJc w:val="left"/>
+      <w:pPr>
+        <w:tabs>
+          <w:tab w:val="num" w:pos="6480"/>
+        </w:tabs>
+        <w:ind w:left="6480" w:hanging="360"/>
+      </w:pPr>
+      <w:rPr>
+        <w:rFonts w:ascii="Wingdings" w:hAnsi="Wingdings" w:hint="default"/>
+        <w:sz w:val="20"/>
+      </w:rPr>
+    </w:lvl>
+  </w:abstractNum>
+  <w:abstractNum w:abstractNumId="2" w15:restartNumberingAfterBreak="0">
     <w:nsid w:val="1BE13200"/>
     <w:multiLevelType w:val="multilevel"/>
     <w:tmpl w:val="D6843024"/>
@@ -1550,7 +2058,7 @@
       </w:rPr>
     </w:lvl>
   </w:abstractNum>
-  <w:abstractNum w:abstractNumId="2" w15:restartNumberingAfterBreak="0">
+  <w:abstractNum w:abstractNumId="3" w15:restartNumberingAfterBreak="0">
     <w:nsid w:val="26497557"/>
     <w:multiLevelType w:val="multilevel"/>
     <w:tmpl w:val="C3F63ADE"/>
@@ -1699,7 +2207,7 @@
       </w:rPr>
     </w:lvl>
   </w:abstractNum>
-  <w:abstractNum w:abstractNumId="3" w15:restartNumberingAfterBreak="0">
+  <w:abstractNum w:abstractNumId="4" w15:restartNumberingAfterBreak="0">
     <w:nsid w:val="36F649B2"/>
     <w:multiLevelType w:val="multilevel"/>
     <w:tmpl w:val="0A743E72"/>
@@ -1848,7 +2356,7 @@
       </w:rPr>
     </w:lvl>
   </w:abstractNum>
-  <w:abstractNum w:abstractNumId="4" w15:restartNumberingAfterBreak="0">
+  <w:abstractNum w:abstractNumId="5" w15:restartNumberingAfterBreak="0">
     <w:nsid w:val="5EA36E4D"/>
     <w:multiLevelType w:val="multilevel"/>
     <w:tmpl w:val="930A588C"/>
@@ -2001,16 +2509,19 @@
     <w:abstractNumId w:val="0"/>
   </w:num>
   <w:num w:numId="2" w16cid:durableId="903876499">
+    <w:abstractNumId w:val="5"/>
+  </w:num>
+  <w:num w:numId="3" w16cid:durableId="844251181">
+    <w:abstractNumId w:val="2"/>
+  </w:num>
+  <w:num w:numId="4" w16cid:durableId="121075824">
     <w:abstractNumId w:val="4"/>
   </w:num>
-  <w:num w:numId="3" w16cid:durableId="844251181">
-    <w:abstractNumId w:val="1"/>
-  </w:num>
-  <w:num w:numId="4" w16cid:durableId="121075824">
+  <w:num w:numId="5" w16cid:durableId="1910114929">
     <w:abstractNumId w:val="3"/>
   </w:num>
-  <w:num w:numId="5" w16cid:durableId="1910114929">
-    <w:abstractNumId w:val="2"/>
+  <w:num w:numId="6" w16cid:durableId="1346326554">
+    <w:abstractNumId w:val="1"/>
   </w:num>
 </w:numbering>
 </file>

</xml_diff>